<commit_message>
Rawdata KW6+7 & preliminary analysis
</commit_message>
<xml_diff>
--- a/Data/Original data sheets/Questions regarding the data of the Questionnaires on historical catches.docx
+++ b/Data/Original data sheets/Questions regarding the data of the Questionnaires on historical catches.docx
@@ -83,6 +83,170 @@
         <w:t xml:space="preserve"> he reports for participant 4 two different numbers of fishers 7 and 8, why?</w:t>
       </w:r>
     </w:p>
+    <w:p>
+      <w:pPr>
+        <w:pStyle w:val="Listenabsatz"/>
+        <w:numPr>
+          <w:ilvl w:val="0"/>
+          <w:numId w:val="1"/>
+        </w:numPr>
+      </w:pPr>
+      <w:r>
+        <w:t>What does he mean with storms (B6, Column S)?</w:t>
+      </w:r>
+    </w:p>
+    <w:p>
+      <w:pPr>
+        <w:pStyle w:val="Listenabsatz"/>
+        <w:numPr>
+          <w:ilvl w:val="0"/>
+          <w:numId w:val="1"/>
+        </w:numPr>
+      </w:pPr>
+      <w:r>
+        <w:t xml:space="preserve">Participant P18 (sheet Data C.2 &amp; C.4) why is it dragnet if in Data A. it is </w:t>
+      </w:r>
+      <w:proofErr w:type="spellStart"/>
+      <w:r>
+        <w:t>floatnet</w:t>
+      </w:r>
+      <w:proofErr w:type="spellEnd"/>
+      <w:r>
+        <w:t xml:space="preserve">? </w:t>
+      </w:r>
+    </w:p>
+    <w:p>
+      <w:pPr>
+        <w:pStyle w:val="Listenabsatz"/>
+        <w:numPr>
+          <w:ilvl w:val="0"/>
+          <w:numId w:val="1"/>
+        </w:numPr>
+      </w:pPr>
+      <w:r>
+        <w:t xml:space="preserve">Why is P20 reporting on his second gear? </w:t>
+      </w:r>
+    </w:p>
+    <w:p>
+      <w:pPr>
+        <w:pStyle w:val="Listenabsatz"/>
+        <w:numPr>
+          <w:ilvl w:val="0"/>
+          <w:numId w:val="1"/>
+        </w:numPr>
+      </w:pPr>
+      <w:r>
+        <w:t xml:space="preserve">Why is P6 reporting 2100 in </w:t>
+      </w:r>
+      <w:proofErr w:type="spellStart"/>
+      <w:r>
+        <w:t>kati_kati</w:t>
+      </w:r>
+      <w:proofErr w:type="spellEnd"/>
+      <w:r>
+        <w:t xml:space="preserve"> but only 1400 </w:t>
+      </w:r>
+      <w:proofErr w:type="spellStart"/>
+      <w:r>
+        <w:t>aliopanza</w:t>
+      </w:r>
+      <w:proofErr w:type="spellEnd"/>
+      <w:r>
+        <w:t xml:space="preserve">? </w:t>
+      </w:r>
+    </w:p>
+    <w:p>
+      <w:pPr>
+        <w:pStyle w:val="Listenabsatz"/>
+        <w:numPr>
+          <w:ilvl w:val="0"/>
+          <w:numId w:val="1"/>
+        </w:numPr>
+      </w:pPr>
+      <w:r>
+        <w:t xml:space="preserve">Why does P10 does not report on </w:t>
+      </w:r>
+      <w:proofErr w:type="spellStart"/>
+      <w:r>
+        <w:t>Kati_Kati</w:t>
+      </w:r>
+      <w:proofErr w:type="spellEnd"/>
+      <w:r>
+        <w:t xml:space="preserve">? </w:t>
+      </w:r>
+    </w:p>
+    <w:p>
+      <w:pPr>
+        <w:pStyle w:val="Listenabsatz"/>
+        <w:numPr>
+          <w:ilvl w:val="0"/>
+          <w:numId w:val="1"/>
+        </w:numPr>
+      </w:pPr>
+      <w:r>
+        <w:t xml:space="preserve">P4 reports on species that he did not put in the list, why? </w:t>
+      </w:r>
+    </w:p>
+    <w:p>
+      <w:pPr>
+        <w:pStyle w:val="Listenabsatz"/>
+        <w:numPr>
+          <w:ilvl w:val="0"/>
+          <w:numId w:val="1"/>
+        </w:numPr>
+      </w:pPr>
+      <w:r>
+        <w:t xml:space="preserve">P10 only catches squids when asked how much he caught before and how much he catches now for his total catch he answered 20 for both periods, while in the sheet asked for his main species (which is only squid) he answered that he caught less before 10 than now 20. Is that a mistake? </w:t>
+      </w:r>
+    </w:p>
+    <w:p>
+      <w:pPr>
+        <w:pStyle w:val="Listenabsatz"/>
+        <w:numPr>
+          <w:ilvl w:val="0"/>
+          <w:numId w:val="1"/>
+        </w:numPr>
+      </w:pPr>
+      <w:r>
+        <w:t xml:space="preserve">Since you noted down the exact age, could you please </w:t>
+      </w:r>
+      <w:proofErr w:type="gramStart"/>
+      <w:r>
+        <w:t>enter also</w:t>
+      </w:r>
+      <w:proofErr w:type="gramEnd"/>
+      <w:r>
+        <w:t xml:space="preserve"> the age in tab Data A. &amp; B. &amp; C. &amp; D.</w:t>
+      </w:r>
+    </w:p>
+    <w:p>
+      <w:pPr>
+        <w:pStyle w:val="Listenabsatz"/>
+        <w:numPr>
+          <w:ilvl w:val="0"/>
+          <w:numId w:val="1"/>
+        </w:numPr>
+      </w:pPr>
+      <w:r>
+        <w:t xml:space="preserve">Please check if the fisher from </w:t>
+      </w:r>
+      <w:proofErr w:type="spellStart"/>
+      <w:r>
+        <w:t>Uroa</w:t>
+      </w:r>
+      <w:proofErr w:type="spellEnd"/>
+      <w:r>
+        <w:t xml:space="preserve"> P5 really caught much less Octopus and Anguilliformes. It is possible but </w:t>
+      </w:r>
+      <w:proofErr w:type="gramStart"/>
+      <w:r>
+        <w:t>unlikely</w:t>
+      </w:r>
+      <w:proofErr w:type="gramEnd"/>
+      <w:r>
+        <w:t xml:space="preserve"> so we need to check.</w:t>
+      </w:r>
+    </w:p>
     <w:p/>
     <w:p>
       <w:proofErr w:type="spellStart"/>
@@ -100,31 +264,13 @@
         </w:numPr>
       </w:pPr>
       <w:r>
-        <w:t xml:space="preserve">When she writes </w:t>
-      </w:r>
-      <w:proofErr w:type="spellStart"/>
-      <w:r>
-        <w:t>Ushirika</w:t>
-      </w:r>
-      <w:proofErr w:type="spellEnd"/>
-      <w:r>
-        <w:t xml:space="preserve">, does it mean that the fisher is part of the </w:t>
-      </w:r>
-      <w:proofErr w:type="spellStart"/>
-      <w:r>
-        <w:t>Ushirika</w:t>
-      </w:r>
-      <w:proofErr w:type="spellEnd"/>
-      <w:r>
-        <w:t xml:space="preserve">? Or how does </w:t>
-      </w:r>
-      <w:proofErr w:type="spellStart"/>
-      <w:r>
-        <w:t>Ushirika</w:t>
-      </w:r>
-      <w:proofErr w:type="spellEnd"/>
-      <w:r>
-        <w:t xml:space="preserve"> work? </w:t>
+        <w:t xml:space="preserve">Please correct </w:t>
+      </w:r>
+      <w:r>
+        <w:t>entries</w:t>
+      </w:r>
+      <w:r>
+        <w:t xml:space="preserve"> of Data B.4 P1 &amp; P2</w:t>
       </w:r>
     </w:p>
     <w:p>
@@ -134,18 +280,2139 @@
           <w:ilvl w:val="0"/>
           <w:numId w:val="2"/>
         </w:numPr>
-      </w:pPr>
-      <w:r>
-        <w:t xml:space="preserve">What does </w:t>
-      </w:r>
-      <w:proofErr w:type="spellStart"/>
-      <w:r>
-        <w:t>Nuru</w:t>
-      </w:r>
-      <w:proofErr w:type="spellEnd"/>
-      <w:r>
-        <w:t xml:space="preserve"> mean with 120 days not fishing?</w:t>
-      </w:r>
+        <w:rPr>
+          <w:lang w:val="en-US"/>
+        </w:rPr>
+      </w:pPr>
+      <w:r>
+        <w:rPr>
+          <w:lang w:val="en-US"/>
+        </w:rPr>
+        <w:t xml:space="preserve">Important: P2, P14, P15, and </w:t>
+      </w:r>
+      <w:r>
+        <w:rPr>
+          <w:lang w:val="en-US"/>
+        </w:rPr>
+        <w:t xml:space="preserve">P18 the fisher reports to not have been fishing in Chwaka the whole time. Please cross-check if this is true. </w:t>
+      </w:r>
+    </w:p>
+    <w:p>
+      <w:pPr>
+        <w:pStyle w:val="Listenabsatz"/>
+        <w:numPr>
+          <w:ilvl w:val="0"/>
+          <w:numId w:val="2"/>
+        </w:numPr>
+      </w:pPr>
+      <w:r>
+        <w:t>Important: please add the Units in the sheet Data C3. &amp; C5</w:t>
+      </w:r>
+      <w:r>
+        <w:t xml:space="preserve"> and correct those where there is a change in the Units over time? Or explain why the fisher would report the catch of octopus from today as numbers and from the past as </w:t>
+      </w:r>
+      <w:proofErr w:type="spellStart"/>
+      <w:r>
+        <w:t>mitungo</w:t>
+      </w:r>
+      <w:proofErr w:type="spellEnd"/>
+      <w:r>
+        <w:t xml:space="preserve"> (e.g., P16)</w:t>
+      </w:r>
+    </w:p>
+    <w:p>
+      <w:pPr>
+        <w:pStyle w:val="Listenabsatz"/>
+        <w:numPr>
+          <w:ilvl w:val="0"/>
+          <w:numId w:val="2"/>
+        </w:numPr>
+      </w:pPr>
+      <w:r>
+        <w:t>And please add Leptoscarus vaigiensis to B4 as I forgot to add this species P1-</w:t>
+      </w:r>
+      <w:proofErr w:type="gramStart"/>
+      <w:r>
+        <w:t>P4</w:t>
+      </w:r>
+      <w:proofErr w:type="gramEnd"/>
+    </w:p>
+    <w:p>
+      <w:pPr>
+        <w:pStyle w:val="Listenabsatz"/>
+        <w:numPr>
+          <w:ilvl w:val="0"/>
+          <w:numId w:val="2"/>
+        </w:numPr>
+      </w:pPr>
+      <w:r>
+        <w:t>And add the gears to P1-</w:t>
+      </w:r>
+      <w:proofErr w:type="gramStart"/>
+      <w:r>
+        <w:t>P4</w:t>
+      </w:r>
+      <w:proofErr w:type="gramEnd"/>
+    </w:p>
+    <w:p>
+      <w:pPr>
+        <w:pStyle w:val="Listenabsatz"/>
+        <w:numPr>
+          <w:ilvl w:val="0"/>
+          <w:numId w:val="2"/>
+        </w:numPr>
+      </w:pPr>
+      <w:r>
+        <w:t>P17 does the fisher fish with gillnet or dragnet</w:t>
+      </w:r>
+      <w:r>
+        <w:t>?</w:t>
+      </w:r>
+    </w:p>
+    <w:p>
+      <w:pPr>
+        <w:pStyle w:val="Listenabsatz"/>
+        <w:numPr>
+          <w:ilvl w:val="0"/>
+          <w:numId w:val="2"/>
+        </w:numPr>
+      </w:pPr>
+      <w:r>
+        <w:t xml:space="preserve">Data C.2 &amp; C.4 why do you put number, </w:t>
+      </w:r>
+      <w:proofErr w:type="spellStart"/>
+      <w:r>
+        <w:t>mitungo</w:t>
+      </w:r>
+      <w:proofErr w:type="spellEnd"/>
+      <w:r>
+        <w:t xml:space="preserve"> and bucket all at the same time?</w:t>
+      </w:r>
+    </w:p>
+    <w:p>
+      <w:pPr>
+        <w:pStyle w:val="Listenabsatz"/>
+        <w:numPr>
+          <w:ilvl w:val="0"/>
+          <w:numId w:val="2"/>
+        </w:numPr>
+      </w:pPr>
+      <w:r>
+        <w:t xml:space="preserve">Data C.2 &amp; C.4 P 13 why does she put </w:t>
+      </w:r>
+      <w:proofErr w:type="spellStart"/>
+      <w:r>
+        <w:t>mitungo</w:t>
+      </w:r>
+      <w:proofErr w:type="spellEnd"/>
+      <w:r>
+        <w:t xml:space="preserve"> and </w:t>
+      </w:r>
+      <w:proofErr w:type="spellStart"/>
+      <w:r>
+        <w:t>namba</w:t>
+      </w:r>
+      <w:proofErr w:type="spellEnd"/>
+      <w:r>
+        <w:t xml:space="preserve"> also what do these numbers mean? 22,90? Etc. </w:t>
+      </w:r>
+      <w:r>
+        <w:t xml:space="preserve">Does she mean that 22 </w:t>
+      </w:r>
+      <w:proofErr w:type="spellStart"/>
+      <w:r>
+        <w:t>mitungo</w:t>
+      </w:r>
+      <w:proofErr w:type="spellEnd"/>
+      <w:r>
+        <w:t xml:space="preserve"> or 90 numbers? </w:t>
+      </w:r>
+      <w:proofErr w:type="gramStart"/>
+      <w:r>
+        <w:t>So</w:t>
+      </w:r>
+      <w:proofErr w:type="gramEnd"/>
+      <w:r>
+        <w:t xml:space="preserve"> she noted down both things? </w:t>
+      </w:r>
+    </w:p>
+    <w:p>
+      <w:pPr>
+        <w:pStyle w:val="Listenabsatz"/>
+        <w:numPr>
+          <w:ilvl w:val="0"/>
+          <w:numId w:val="2"/>
+        </w:numPr>
+      </w:pPr>
+      <w:r>
+        <w:t>Data C.2. &amp; C.4 P15 what does she mean with 60-780?</w:t>
+      </w:r>
+    </w:p>
+    <w:p>
+      <w:pPr>
+        <w:pStyle w:val="Listenabsatz"/>
+        <w:numPr>
+          <w:ilvl w:val="0"/>
+          <w:numId w:val="2"/>
+        </w:numPr>
+      </w:pPr>
+      <w:r>
+        <w:t xml:space="preserve">Data C.2 &amp; C.4 P19 what does she mean with D? </w:t>
+      </w:r>
+    </w:p>
+    <w:p>
+      <w:pPr>
+        <w:pStyle w:val="Listenabsatz"/>
+        <w:numPr>
+          <w:ilvl w:val="0"/>
+          <w:numId w:val="2"/>
+        </w:numPr>
+      </w:pPr>
+      <w:r>
+        <w:t xml:space="preserve">Please fill the sheet Data C3. &amp; C5. For P1-4 appropriately. </w:t>
+      </w:r>
+    </w:p>
+    <w:p>
+      <w:pPr>
+        <w:pStyle w:val="Listenabsatz"/>
+        <w:numPr>
+          <w:ilvl w:val="0"/>
+          <w:numId w:val="2"/>
+        </w:numPr>
+      </w:pPr>
+      <w:r>
+        <w:t>Data B.4 for P6 no additional species are listed but the fisher reports on individual catches of several species not in the list and does not report anything about species that he occasionally fishes.</w:t>
+      </w:r>
+    </w:p>
+    <w:p>
+      <w:pPr>
+        <w:pStyle w:val="Listenabsatz"/>
+        <w:numPr>
+          <w:ilvl w:val="0"/>
+          <w:numId w:val="2"/>
+        </w:numPr>
+      </w:pPr>
+      <w:r>
+        <w:t xml:space="preserve">Data C3. &amp; C.5 P16 reports </w:t>
+      </w:r>
+      <w:proofErr w:type="spellStart"/>
+      <w:r>
+        <w:t>mitungo</w:t>
+      </w:r>
+      <w:proofErr w:type="spellEnd"/>
+      <w:r>
+        <w:t xml:space="preserve"> and number of octopus???</w:t>
+      </w:r>
+    </w:p>
+    <w:p>
+      <w:pPr>
+        <w:pStyle w:val="Listenabsatz"/>
+        <w:numPr>
+          <w:ilvl w:val="0"/>
+          <w:numId w:val="2"/>
+        </w:numPr>
+      </w:pPr>
+      <w:r>
+        <w:t xml:space="preserve">Data C.3 C.5 P19 again reports a mix of numbers and </w:t>
+      </w:r>
+      <w:proofErr w:type="spellStart"/>
+      <w:r>
+        <w:t>mitungo</w:t>
+      </w:r>
+      <w:proofErr w:type="spellEnd"/>
+      <w:r>
+        <w:t xml:space="preserve">. </w:t>
+      </w:r>
+    </w:p>
+    <w:p>
+      <w:pPr>
+        <w:pStyle w:val="Listenabsatz"/>
+        <w:numPr>
+          <w:ilvl w:val="0"/>
+          <w:numId w:val="2"/>
+        </w:numPr>
+      </w:pPr>
+      <w:r>
+        <w:t xml:space="preserve">If you noted down the exact age, could you please </w:t>
+      </w:r>
+      <w:proofErr w:type="gramStart"/>
+      <w:r>
+        <w:t>enter also</w:t>
+      </w:r>
+      <w:proofErr w:type="gramEnd"/>
+      <w:r>
+        <w:t xml:space="preserve"> the age in tab Data A. &amp; B. &amp; C. &amp; D.</w:t>
+      </w:r>
+    </w:p>
+    <w:p>
+      <w:pPr>
+        <w:pStyle w:val="Listenabsatz"/>
+        <w:numPr>
+          <w:ilvl w:val="0"/>
+          <w:numId w:val="2"/>
+        </w:numPr>
+      </w:pPr>
+      <w:r>
+        <w:lastRenderedPageBreak/>
+        <w:t xml:space="preserve">Please check if the fisher from </w:t>
+      </w:r>
+      <w:proofErr w:type="spellStart"/>
+      <w:r>
+        <w:t>Uroa</w:t>
+      </w:r>
+      <w:proofErr w:type="spellEnd"/>
+      <w:r>
+        <w:t xml:space="preserve"> P</w:t>
+      </w:r>
+      <w:r>
+        <w:t xml:space="preserve">14 and the fisher from </w:t>
+      </w:r>
+      <w:proofErr w:type="spellStart"/>
+      <w:r>
+        <w:t>Pongwe</w:t>
+      </w:r>
+      <w:proofErr w:type="spellEnd"/>
+      <w:r>
+        <w:t xml:space="preserve"> P16, P19, and P20 reported to catch more now than before</w:t>
+      </w:r>
+      <w:r>
+        <w:t xml:space="preserve">. It is possible but </w:t>
+      </w:r>
+      <w:r>
+        <w:t>unlikely,</w:t>
+      </w:r>
+      <w:r>
+        <w:t xml:space="preserve"> so we need to check.</w:t>
+      </w:r>
+    </w:p>
+    <w:p/>
+    <w:p>
+      <w:r>
+        <w:t>Hamadi</w:t>
+      </w:r>
+    </w:p>
+    <w:p>
+      <w:pPr>
+        <w:pStyle w:val="Listenabsatz"/>
+        <w:numPr>
+          <w:ilvl w:val="0"/>
+          <w:numId w:val="3"/>
+        </w:numPr>
+      </w:pPr>
+      <w:r>
+        <w:t xml:space="preserve">Most important question to Hamadi is: Which of the fisher report on their individual catch and which report on a group catch (and then where does the number of </w:t>
+      </w:r>
+      <w:proofErr w:type="gramStart"/>
+      <w:r>
+        <w:t>fisher</w:t>
+      </w:r>
+      <w:proofErr w:type="gramEnd"/>
+      <w:r>
+        <w:t xml:space="preserve"> contributing to the group catch is written)?</w:t>
+      </w:r>
+    </w:p>
+    <w:p>
+      <w:pPr>
+        <w:pStyle w:val="Listenabsatz"/>
+        <w:numPr>
+          <w:ilvl w:val="0"/>
+          <w:numId w:val="3"/>
+        </w:numPr>
+      </w:pPr>
+      <w:r>
+        <w:t xml:space="preserve">If you noted down the exact age, could you please </w:t>
+      </w:r>
+      <w:proofErr w:type="gramStart"/>
+      <w:r>
+        <w:t>enter also</w:t>
+      </w:r>
+      <w:proofErr w:type="gramEnd"/>
+      <w:r>
+        <w:t xml:space="preserve"> the age in tab Data A. &amp; B. &amp; C. &amp; D.</w:t>
+      </w:r>
+    </w:p>
+    <w:p>
+      <w:pPr>
+        <w:pStyle w:val="Listenabsatz"/>
+        <w:numPr>
+          <w:ilvl w:val="0"/>
+          <w:numId w:val="3"/>
+        </w:numPr>
+      </w:pPr>
+      <w:r>
+        <w:t xml:space="preserve">P1-P4 missing is the year of fishing in </w:t>
+      </w:r>
+      <w:proofErr w:type="gramStart"/>
+      <w:r>
+        <w:t>Chwaka</w:t>
+      </w:r>
+      <w:proofErr w:type="gramEnd"/>
+      <w:r>
+        <w:t xml:space="preserve"> </w:t>
+      </w:r>
+    </w:p>
+    <w:p>
+      <w:pPr>
+        <w:pStyle w:val="Listenabsatz"/>
+        <w:numPr>
+          <w:ilvl w:val="0"/>
+          <w:numId w:val="3"/>
+        </w:numPr>
+        <w:rPr>
+          <w:lang w:val="en-US"/>
+        </w:rPr>
+      </w:pPr>
+      <w:r>
+        <w:rPr>
+          <w:lang w:val="en-US"/>
+        </w:rPr>
+        <w:t>Hamadi Q C.1 column U, individual catch</w:t>
+      </w:r>
+      <w:r>
+        <w:rPr>
+          <w:lang w:val="en-US"/>
+        </w:rPr>
+        <w:t xml:space="preserve"> he does not answer </w:t>
+      </w:r>
+      <w:r>
+        <w:rPr>
+          <w:lang w:val="en-US"/>
+        </w:rPr>
+        <w:t xml:space="preserve">this </w:t>
+      </w:r>
+      <w:proofErr w:type="gramStart"/>
+      <w:r>
+        <w:rPr>
+          <w:lang w:val="en-US"/>
+        </w:rPr>
+        <w:t>appropriately</w:t>
+      </w:r>
+      <w:proofErr w:type="gramEnd"/>
+    </w:p>
+    <w:p>
+      <w:pPr>
+        <w:pStyle w:val="Listenabsatz"/>
+        <w:numPr>
+          <w:ilvl w:val="0"/>
+          <w:numId w:val="3"/>
+        </w:numPr>
+        <w:rPr>
+          <w:lang w:val="en-US"/>
+        </w:rPr>
+      </w:pPr>
+      <w:r>
+        <w:rPr>
+          <w:lang w:val="en-US"/>
+        </w:rPr>
+        <w:t>Data B.4:</w:t>
+      </w:r>
+    </w:p>
+    <w:p>
+      <w:pPr>
+        <w:pStyle w:val="Listenabsatz"/>
+        <w:numPr>
+          <w:ilvl w:val="1"/>
+          <w:numId w:val="3"/>
+        </w:numPr>
+        <w:rPr>
+          <w:lang w:val="en-US"/>
+        </w:rPr>
+      </w:pPr>
+      <w:r>
+        <w:rPr>
+          <w:lang w:val="en-US"/>
+        </w:rPr>
+        <w:t>Angui</w:t>
+      </w:r>
+      <w:r>
+        <w:rPr>
+          <w:lang w:val="en-US"/>
+        </w:rPr>
+        <w:t>l</w:t>
+      </w:r>
+      <w:r>
+        <w:rPr>
+          <w:lang w:val="en-US"/>
+        </w:rPr>
+        <w:t>liformes is missing in Data B.4</w:t>
+      </w:r>
+      <w:r>
+        <w:rPr>
+          <w:lang w:val="en-US"/>
+        </w:rPr>
+        <w:t xml:space="preserve">, </w:t>
+      </w:r>
+      <w:r>
+        <w:rPr>
+          <w:lang w:val="en-US"/>
+        </w:rPr>
+        <w:t xml:space="preserve">P1 Lethrinus </w:t>
+      </w:r>
+      <w:proofErr w:type="spellStart"/>
+      <w:r>
+        <w:rPr>
+          <w:lang w:val="en-US"/>
+        </w:rPr>
+        <w:t>harak</w:t>
+      </w:r>
+      <w:proofErr w:type="spellEnd"/>
+      <w:r>
+        <w:rPr>
+          <w:lang w:val="en-US"/>
+        </w:rPr>
+        <w:t xml:space="preserve"> is missing in Data B.4</w:t>
+      </w:r>
+    </w:p>
+    <w:p>
+      <w:pPr>
+        <w:pStyle w:val="Listenabsatz"/>
+        <w:numPr>
+          <w:ilvl w:val="1"/>
+          <w:numId w:val="3"/>
+        </w:numPr>
+        <w:rPr>
+          <w:lang w:val="en-US"/>
+        </w:rPr>
+      </w:pPr>
+      <w:r>
+        <w:rPr>
+          <w:lang w:val="en-US"/>
+        </w:rPr>
+        <w:t>Please check the entries for all participants in Data B.4</w:t>
+      </w:r>
+    </w:p>
+    <w:p>
+      <w:pPr>
+        <w:pStyle w:val="Listenabsatz"/>
+        <w:numPr>
+          <w:ilvl w:val="1"/>
+          <w:numId w:val="3"/>
+        </w:numPr>
+        <w:rPr>
+          <w:lang w:val="en-US"/>
+        </w:rPr>
+      </w:pPr>
+      <w:r>
+        <w:rPr>
+          <w:lang w:val="en-US"/>
+        </w:rPr>
+        <w:t xml:space="preserve">Data B.4 </w:t>
+      </w:r>
+      <w:r>
+        <w:rPr>
+          <w:lang w:val="en-US"/>
+        </w:rPr>
+        <w:t>P2 Gear not known. He put NA, why?</w:t>
+      </w:r>
+    </w:p>
+    <w:p>
+      <w:pPr>
+        <w:pStyle w:val="Listenabsatz"/>
+        <w:numPr>
+          <w:ilvl w:val="1"/>
+          <w:numId w:val="3"/>
+        </w:numPr>
+        <w:rPr>
+          <w:lang w:val="en-US"/>
+        </w:rPr>
+      </w:pPr>
+      <w:r>
+        <w:rPr>
+          <w:lang w:val="en-US"/>
+        </w:rPr>
+        <w:t>What is meant by “</w:t>
+      </w:r>
+      <w:r>
+        <w:rPr>
+          <w:lang w:val="en-US"/>
+        </w:rPr>
+        <w:t xml:space="preserve">others </w:t>
+      </w:r>
+      <w:proofErr w:type="spellStart"/>
+      <w:r>
+        <w:rPr>
+          <w:lang w:val="en-US"/>
+        </w:rPr>
+        <w:t>ongezea</w:t>
+      </w:r>
+      <w:proofErr w:type="spellEnd"/>
+      <w:r>
+        <w:rPr>
+          <w:lang w:val="en-US"/>
+        </w:rPr>
+        <w:t xml:space="preserve"> </w:t>
+      </w:r>
+      <w:proofErr w:type="spellStart"/>
+      <w:r>
+        <w:rPr>
+          <w:lang w:val="en-US"/>
+        </w:rPr>
+        <w:t>hapo</w:t>
+      </w:r>
+      <w:proofErr w:type="spellEnd"/>
+      <w:r>
+        <w:rPr>
+          <w:lang w:val="en-US"/>
+        </w:rPr>
+        <w:t xml:space="preserve"> </w:t>
+      </w:r>
+      <w:proofErr w:type="spellStart"/>
+      <w:proofErr w:type="gramStart"/>
+      <w:r>
+        <w:rPr>
+          <w:lang w:val="en-US"/>
+        </w:rPr>
+        <w:t>chini</w:t>
+      </w:r>
+      <w:proofErr w:type="spellEnd"/>
+      <w:r>
+        <w:rPr>
+          <w:lang w:val="en-US"/>
+        </w:rPr>
+        <w:t>”.</w:t>
+      </w:r>
+      <w:proofErr w:type="gramEnd"/>
+      <w:r>
+        <w:rPr>
+          <w:lang w:val="en-US"/>
+        </w:rPr>
+        <w:t xml:space="preserve"> Did the fisher report on the family/species. If </w:t>
+      </w:r>
+      <w:proofErr w:type="gramStart"/>
+      <w:r>
+        <w:rPr>
+          <w:lang w:val="en-US"/>
+        </w:rPr>
+        <w:t>so</w:t>
+      </w:r>
+      <w:proofErr w:type="gramEnd"/>
+      <w:r>
+        <w:rPr>
+          <w:lang w:val="en-US"/>
+        </w:rPr>
+        <w:t xml:space="preserve"> could you add it? </w:t>
+      </w:r>
+      <w:r>
+        <w:rPr>
+          <w:lang w:val="en-US"/>
+        </w:rPr>
+        <w:t>Or is it maybe Anguilliformes?</w:t>
+      </w:r>
+    </w:p>
+    <w:p>
+      <w:pPr>
+        <w:pStyle w:val="Listenabsatz"/>
+        <w:numPr>
+          <w:ilvl w:val="1"/>
+          <w:numId w:val="3"/>
+        </w:numPr>
+        <w:rPr>
+          <w:lang w:val="en-US"/>
+        </w:rPr>
+      </w:pPr>
+      <w:r>
+        <w:rPr>
+          <w:lang w:val="en-US"/>
+        </w:rPr>
+        <w:t xml:space="preserve">Could you add which species is fished with handline and which is fished with trap for </w:t>
+      </w:r>
+      <w:proofErr w:type="gramStart"/>
+      <w:r>
+        <w:rPr>
+          <w:lang w:val="en-US"/>
+        </w:rPr>
+        <w:t>P7</w:t>
+      </w:r>
+      <w:proofErr w:type="gramEnd"/>
+      <w:r>
+        <w:rPr>
+          <w:lang w:val="en-US"/>
+        </w:rPr>
+        <w:t xml:space="preserve"> </w:t>
+      </w:r>
+    </w:p>
+    <w:p>
+      <w:pPr>
+        <w:pStyle w:val="Listenabsatz"/>
+        <w:numPr>
+          <w:ilvl w:val="1"/>
+          <w:numId w:val="3"/>
+        </w:numPr>
+        <w:rPr>
+          <w:lang w:val="en-US"/>
+        </w:rPr>
+      </w:pPr>
+      <w:r>
+        <w:rPr>
+          <w:lang w:val="en-US"/>
+        </w:rPr>
+        <w:t xml:space="preserve">Could you add which species is fished with Traps and which is fished with Net for </w:t>
+      </w:r>
+      <w:proofErr w:type="gramStart"/>
+      <w:r>
+        <w:rPr>
+          <w:lang w:val="en-US"/>
+        </w:rPr>
+        <w:t>P8</w:t>
+      </w:r>
+      <w:proofErr w:type="gramEnd"/>
+    </w:p>
+    <w:p>
+      <w:pPr>
+        <w:pStyle w:val="Listenabsatz"/>
+        <w:numPr>
+          <w:ilvl w:val="1"/>
+          <w:numId w:val="3"/>
+        </w:numPr>
+        <w:rPr>
+          <w:lang w:val="en-US"/>
+        </w:rPr>
+      </w:pPr>
+      <w:r>
+        <w:rPr>
+          <w:lang w:val="en-US"/>
+        </w:rPr>
+        <w:t xml:space="preserve">Why is it Gillnet for P9, when in tab “A. &amp; B. &amp; C. &amp; D.” this fisher fishes with dragnet?  </w:t>
+      </w:r>
+    </w:p>
+    <w:p>
+      <w:pPr>
+        <w:pStyle w:val="Listenabsatz"/>
+        <w:numPr>
+          <w:ilvl w:val="1"/>
+          <w:numId w:val="3"/>
+        </w:numPr>
+        <w:rPr>
+          <w:lang w:val="en-US"/>
+        </w:rPr>
+      </w:pPr>
+      <w:r>
+        <w:rPr>
+          <w:lang w:val="en-US"/>
+        </w:rPr>
+        <w:t xml:space="preserve">Data B.4 &amp; B,4 .2 the following main species are missing in the </w:t>
+      </w:r>
+      <w:proofErr w:type="gramStart"/>
+      <w:r>
+        <w:rPr>
+          <w:lang w:val="en-US"/>
+        </w:rPr>
+        <w:t>list</w:t>
+      </w:r>
+      <w:proofErr w:type="gramEnd"/>
+    </w:p>
+    <w:p>
+      <w:pPr>
+        <w:pStyle w:val="Listenabsatz"/>
+        <w:numPr>
+          <w:ilvl w:val="2"/>
+          <w:numId w:val="3"/>
+        </w:numPr>
+        <w:rPr>
+          <w:lang w:val="en-US"/>
+        </w:rPr>
+      </w:pPr>
+      <w:r>
+        <w:rPr>
+          <w:lang w:val="en-US"/>
+        </w:rPr>
+        <w:t xml:space="preserve">P2: </w:t>
+      </w:r>
+      <w:proofErr w:type="spellStart"/>
+      <w:r>
+        <w:rPr>
+          <w:lang w:val="en-US"/>
+        </w:rPr>
+        <w:t>Rachycentridae</w:t>
+      </w:r>
+      <w:proofErr w:type="spellEnd"/>
+      <w:r>
+        <w:rPr>
+          <w:lang w:val="en-US"/>
+        </w:rPr>
+        <w:t xml:space="preserve"> </w:t>
+      </w:r>
+      <w:proofErr w:type="spellStart"/>
+      <w:r>
+        <w:rPr>
+          <w:lang w:val="en-US"/>
+        </w:rPr>
+        <w:t>sps</w:t>
+      </w:r>
+      <w:proofErr w:type="spellEnd"/>
+      <w:r>
+        <w:rPr>
+          <w:lang w:val="en-US"/>
+        </w:rPr>
+        <w:t xml:space="preserve"> &amp; Yellowfin tuna</w:t>
+      </w:r>
+    </w:p>
+    <w:p>
+      <w:pPr>
+        <w:pStyle w:val="Listenabsatz"/>
+        <w:numPr>
+          <w:ilvl w:val="2"/>
+          <w:numId w:val="3"/>
+        </w:numPr>
+        <w:rPr>
+          <w:lang w:val="en-US"/>
+        </w:rPr>
+      </w:pPr>
+      <w:r>
+        <w:rPr>
+          <w:lang w:val="en-US"/>
+        </w:rPr>
+        <w:t>P3: Sharks &amp; Ray (also why are Lethrinidae main species and are listed as occasionally?)</w:t>
+      </w:r>
+    </w:p>
+    <w:p>
+      <w:pPr>
+        <w:pStyle w:val="Listenabsatz"/>
+        <w:numPr>
+          <w:ilvl w:val="2"/>
+          <w:numId w:val="3"/>
+        </w:numPr>
+        <w:rPr>
+          <w:lang w:val="en-US"/>
+        </w:rPr>
+      </w:pPr>
+      <w:r>
+        <w:rPr>
+          <w:lang w:val="en-US"/>
+        </w:rPr>
+        <w:t xml:space="preserve">P4: </w:t>
+      </w:r>
+      <w:proofErr w:type="spellStart"/>
+      <w:r>
+        <w:rPr>
+          <w:lang w:val="en-US"/>
+        </w:rPr>
+        <w:t>Caranx</w:t>
+      </w:r>
+      <w:proofErr w:type="spellEnd"/>
+      <w:r>
+        <w:rPr>
+          <w:lang w:val="en-US"/>
+        </w:rPr>
+        <w:t xml:space="preserve"> &amp; sharks, also why is ray only listed as occasionally if it is main species? </w:t>
+      </w:r>
+    </w:p>
+    <w:p>
+      <w:pPr>
+        <w:pStyle w:val="Listenabsatz"/>
+        <w:numPr>
+          <w:ilvl w:val="2"/>
+          <w:numId w:val="3"/>
+        </w:numPr>
+        <w:rPr>
+          <w:lang w:val="en-US"/>
+        </w:rPr>
+      </w:pPr>
+      <w:r>
+        <w:rPr>
+          <w:lang w:val="en-US"/>
+        </w:rPr>
+        <w:t xml:space="preserve">P11: </w:t>
+      </w:r>
+      <w:proofErr w:type="spellStart"/>
+      <w:r>
+        <w:rPr>
+          <w:rFonts w:ascii="Calibri" w:eastAsia="Times New Roman" w:hAnsi="Calibri" w:cs="Calibri"/>
+          <w:color w:val="000000"/>
+          <w:lang w:val="de-DE" w:eastAsia="de-DE"/>
+        </w:rPr>
+        <w:t>Katsuwonus</w:t>
+      </w:r>
+      <w:proofErr w:type="spellEnd"/>
+      <w:r>
+        <w:rPr>
+          <w:rFonts w:ascii="Calibri" w:eastAsia="Times New Roman" w:hAnsi="Calibri" w:cs="Calibri"/>
+          <w:color w:val="000000"/>
+          <w:lang w:val="de-DE" w:eastAsia="de-DE"/>
+        </w:rPr>
+        <w:t xml:space="preserve"> </w:t>
+      </w:r>
+      <w:proofErr w:type="spellStart"/>
+      <w:r>
+        <w:rPr>
+          <w:rFonts w:ascii="Calibri" w:eastAsia="Times New Roman" w:hAnsi="Calibri" w:cs="Calibri"/>
+          <w:color w:val="000000"/>
+          <w:lang w:val="de-DE" w:eastAsia="de-DE"/>
+        </w:rPr>
+        <w:t>pelamis</w:t>
+      </w:r>
+      <w:proofErr w:type="spellEnd"/>
+    </w:p>
+    <w:p>
+      <w:pPr>
+        <w:pStyle w:val="Listenabsatz"/>
+        <w:numPr>
+          <w:ilvl w:val="0"/>
+          <w:numId w:val="3"/>
+        </w:numPr>
+        <w:rPr>
+          <w:lang w:val="en-US"/>
+        </w:rPr>
+      </w:pPr>
+      <w:r>
+        <w:rPr>
+          <w:lang w:val="en-US"/>
+        </w:rPr>
+        <w:t>Data C.2 &amp; C.4</w:t>
+      </w:r>
+    </w:p>
+    <w:p>
+      <w:pPr>
+        <w:pStyle w:val="Listenabsatz"/>
+        <w:numPr>
+          <w:ilvl w:val="1"/>
+          <w:numId w:val="3"/>
+        </w:numPr>
+        <w:rPr>
+          <w:lang w:val="en-US"/>
+        </w:rPr>
+      </w:pPr>
+      <w:proofErr w:type="gramStart"/>
+      <w:r>
+        <w:rPr>
+          <w:lang w:val="en-US"/>
+        </w:rPr>
+        <w:t>Trap</w:t>
+      </w:r>
+      <w:proofErr w:type="gramEnd"/>
+      <w:r>
+        <w:rPr>
+          <w:lang w:val="en-US"/>
+        </w:rPr>
+        <w:t xml:space="preserve"> have a fishing trip duration of 24h. Does that include soak time? </w:t>
+      </w:r>
+    </w:p>
+    <w:p>
+      <w:pPr>
+        <w:pStyle w:val="Listenabsatz"/>
+        <w:numPr>
+          <w:ilvl w:val="1"/>
+          <w:numId w:val="3"/>
+        </w:numPr>
+        <w:rPr>
+          <w:lang w:val="en-US"/>
+        </w:rPr>
+      </w:pPr>
+      <w:r>
+        <w:rPr>
+          <w:lang w:val="en-US"/>
+        </w:rPr>
+        <w:t xml:space="preserve">Sometimes </w:t>
+      </w:r>
+      <w:r>
+        <w:rPr>
+          <w:lang w:val="en-US"/>
+        </w:rPr>
+        <w:t>you</w:t>
+      </w:r>
+      <w:r>
+        <w:rPr>
+          <w:lang w:val="en-US"/>
+        </w:rPr>
+        <w:t xml:space="preserve"> report per day, sometimes per trip, and sometimes per day &amp; trip. </w:t>
+      </w:r>
+      <w:proofErr w:type="gramStart"/>
+      <w:r>
+        <w:rPr>
+          <w:lang w:val="en-US"/>
+        </w:rPr>
+        <w:t>Do</w:t>
+      </w:r>
+      <w:proofErr w:type="gramEnd"/>
+      <w:r>
+        <w:rPr>
+          <w:lang w:val="en-US"/>
+        </w:rPr>
+        <w:t xml:space="preserve"> the interviewed fisher do multiple trips per day? I am wondering, because the question was to ask for the catch for each fishing day and if the participants answered per trip, I </w:t>
+      </w:r>
+      <w:proofErr w:type="gramStart"/>
+      <w:r>
+        <w:rPr>
+          <w:lang w:val="en-US"/>
+        </w:rPr>
+        <w:t>have to</w:t>
+      </w:r>
+      <w:proofErr w:type="gramEnd"/>
+      <w:r>
+        <w:rPr>
+          <w:lang w:val="en-US"/>
+        </w:rPr>
+        <w:t xml:space="preserve"> figure out how to standardize it per day. </w:t>
+      </w:r>
+    </w:p>
+    <w:p>
+      <w:pPr>
+        <w:pStyle w:val="Listenabsatz"/>
+        <w:numPr>
+          <w:ilvl w:val="1"/>
+          <w:numId w:val="3"/>
+        </w:numPr>
+        <w:rPr>
+          <w:lang w:val="en-US"/>
+        </w:rPr>
+      </w:pPr>
+      <w:r>
+        <w:rPr>
+          <w:lang w:val="en-US"/>
+        </w:rPr>
+        <w:t xml:space="preserve">For P2 in </w:t>
+      </w:r>
+      <w:proofErr w:type="spellStart"/>
+      <w:r>
+        <w:rPr>
+          <w:lang w:val="en-US"/>
+        </w:rPr>
+        <w:t>Uroa</w:t>
+      </w:r>
+      <w:proofErr w:type="spellEnd"/>
+      <w:r>
+        <w:rPr>
+          <w:lang w:val="en-US"/>
+        </w:rPr>
+        <w:t xml:space="preserve"> you note per group of 4 people. I interpret that all participants except number 2 in </w:t>
+      </w:r>
+      <w:proofErr w:type="spellStart"/>
+      <w:r>
+        <w:rPr>
+          <w:lang w:val="en-US"/>
+        </w:rPr>
+        <w:t>Uroa</w:t>
+      </w:r>
+      <w:proofErr w:type="spellEnd"/>
+      <w:r>
+        <w:rPr>
+          <w:lang w:val="en-US"/>
+        </w:rPr>
+        <w:t xml:space="preserve"> always report on individual catches, right?</w:t>
+      </w:r>
+    </w:p>
+    <w:p>
+      <w:pPr>
+        <w:pStyle w:val="Listenabsatz"/>
+        <w:numPr>
+          <w:ilvl w:val="1"/>
+          <w:numId w:val="3"/>
+        </w:numPr>
+        <w:rPr>
+          <w:lang w:val="en-US"/>
+        </w:rPr>
+      </w:pPr>
+      <w:r>
+        <w:rPr>
+          <w:lang w:val="en-US"/>
+        </w:rPr>
+        <w:t xml:space="preserve">Why is </w:t>
+      </w:r>
+      <w:proofErr w:type="spellStart"/>
+      <w:r>
+        <w:rPr>
+          <w:lang w:val="en-US"/>
+        </w:rPr>
+        <w:t>kati</w:t>
+      </w:r>
+      <w:proofErr w:type="spellEnd"/>
+      <w:r>
+        <w:rPr>
+          <w:lang w:val="en-US"/>
+        </w:rPr>
+        <w:t xml:space="preserve"> </w:t>
+      </w:r>
+      <w:proofErr w:type="spellStart"/>
+      <w:r>
+        <w:rPr>
+          <w:lang w:val="en-US"/>
+        </w:rPr>
+        <w:t>kati</w:t>
+      </w:r>
+      <w:proofErr w:type="spellEnd"/>
+      <w:r>
+        <w:rPr>
+          <w:lang w:val="en-US"/>
+        </w:rPr>
+        <w:t xml:space="preserve"> always 2011? (1) Did you explicitly ask the fishers for the year 2011 or (2) did they tell you that they refer to the year 2011 when they report the “between when they started and now” catch or (3) was 2011 not mentioned at all during the interview and you put it only to indicate the year </w:t>
+      </w:r>
+      <w:proofErr w:type="spellStart"/>
+      <w:r>
+        <w:rPr>
+          <w:lang w:val="en-US"/>
+        </w:rPr>
+        <w:t>kati</w:t>
+      </w:r>
+      <w:proofErr w:type="spellEnd"/>
+      <w:r>
+        <w:rPr>
+          <w:lang w:val="en-US"/>
+        </w:rPr>
+        <w:t xml:space="preserve"> </w:t>
+      </w:r>
+      <w:proofErr w:type="spellStart"/>
+      <w:r>
+        <w:rPr>
+          <w:lang w:val="en-US"/>
+        </w:rPr>
+        <w:t>kati</w:t>
+      </w:r>
+      <w:proofErr w:type="spellEnd"/>
+      <w:r>
+        <w:rPr>
+          <w:lang w:val="en-US"/>
+        </w:rPr>
+        <w:t xml:space="preserve">? </w:t>
+      </w:r>
+    </w:p>
+    <w:p>
+      <w:pPr>
+        <w:pStyle w:val="Listenabsatz"/>
+        <w:numPr>
+          <w:ilvl w:val="1"/>
+          <w:numId w:val="3"/>
+        </w:numPr>
+        <w:rPr>
+          <w:lang w:val="en-US"/>
+        </w:rPr>
+      </w:pPr>
+      <w:r>
+        <w:rPr>
+          <w:lang w:val="en-US"/>
+        </w:rPr>
+        <w:t xml:space="preserve">Also please check the </w:t>
+      </w:r>
+      <w:proofErr w:type="spellStart"/>
+      <w:r>
+        <w:rPr>
+          <w:lang w:val="en-US"/>
+        </w:rPr>
+        <w:t>aliopanza</w:t>
+      </w:r>
+      <w:proofErr w:type="spellEnd"/>
+      <w:r>
+        <w:rPr>
+          <w:lang w:val="en-US"/>
+        </w:rPr>
+        <w:t xml:space="preserve"> year for participant 12 from </w:t>
+      </w:r>
+      <w:proofErr w:type="spellStart"/>
+      <w:r>
+        <w:rPr>
+          <w:lang w:val="en-US"/>
+        </w:rPr>
+        <w:t>Marumbi</w:t>
+      </w:r>
+      <w:proofErr w:type="spellEnd"/>
+      <w:r>
+        <w:rPr>
+          <w:lang w:val="en-US"/>
+        </w:rPr>
+        <w:t xml:space="preserve"> and participant 17 from </w:t>
+      </w:r>
+      <w:proofErr w:type="spellStart"/>
+      <w:r>
+        <w:rPr>
+          <w:lang w:val="en-US"/>
+        </w:rPr>
+        <w:t>Pongwe</w:t>
+      </w:r>
+      <w:proofErr w:type="spellEnd"/>
+    </w:p>
+    <w:p>
+      <w:pPr>
+        <w:pStyle w:val="Listenabsatz"/>
+        <w:numPr>
+          <w:ilvl w:val="0"/>
+          <w:numId w:val="3"/>
+        </w:numPr>
+        <w:rPr>
+          <w:lang w:val="en-US"/>
+        </w:rPr>
+      </w:pPr>
+      <w:r>
+        <w:rPr>
+          <w:lang w:val="en-US"/>
+        </w:rPr>
+        <w:t xml:space="preserve">Data C.3 &amp; C.5 </w:t>
+      </w:r>
+    </w:p>
+    <w:p>
+      <w:pPr>
+        <w:pStyle w:val="Listenabsatz"/>
+        <w:numPr>
+          <w:ilvl w:val="1"/>
+          <w:numId w:val="3"/>
+        </w:numPr>
+        <w:rPr>
+          <w:lang w:val="en-US"/>
+        </w:rPr>
+      </w:pPr>
+      <w:r>
+        <w:rPr>
+          <w:lang w:val="en-US"/>
+        </w:rPr>
+        <w:t>It seems that there is no information about the baseline year (</w:t>
+      </w:r>
+      <w:proofErr w:type="spellStart"/>
+      <w:r>
+        <w:rPr>
+          <w:lang w:val="en-US"/>
+        </w:rPr>
+        <w:t>aliopanza</w:t>
+      </w:r>
+      <w:proofErr w:type="spellEnd"/>
+      <w:r>
+        <w:rPr>
+          <w:lang w:val="en-US"/>
+        </w:rPr>
+        <w:t xml:space="preserve">)? Could you please </w:t>
+      </w:r>
+      <w:r>
+        <w:rPr>
+          <w:lang w:val="en-US"/>
+        </w:rPr>
+        <w:t xml:space="preserve">carefully revise the data in the tab and add the </w:t>
+      </w:r>
+      <w:proofErr w:type="spellStart"/>
+      <w:r>
+        <w:rPr>
+          <w:lang w:val="en-US"/>
+        </w:rPr>
+        <w:t>aliopanza</w:t>
+      </w:r>
+      <w:proofErr w:type="spellEnd"/>
+      <w:r>
+        <w:rPr>
+          <w:lang w:val="en-US"/>
+        </w:rPr>
+        <w:t xml:space="preserve"> year?</w:t>
+      </w:r>
+    </w:p>
+    <w:p>
+      <w:pPr>
+        <w:pStyle w:val="Listenabsatz"/>
+        <w:numPr>
+          <w:ilvl w:val="1"/>
+          <w:numId w:val="3"/>
+        </w:numPr>
+        <w:rPr>
+          <w:lang w:val="en-US"/>
+        </w:rPr>
+      </w:pPr>
+      <w:r>
+        <w:rPr>
+          <w:lang w:val="en-US"/>
+        </w:rPr>
+        <w:t>Which gear is used to catch which species?</w:t>
+      </w:r>
+    </w:p>
+    <w:p>
+      <w:pPr>
+        <w:pStyle w:val="Listenabsatz"/>
+        <w:numPr>
+          <w:ilvl w:val="1"/>
+          <w:numId w:val="3"/>
+        </w:numPr>
+        <w:rPr>
+          <w:lang w:val="en-US"/>
+        </w:rPr>
+      </w:pPr>
+      <w:r>
+        <w:rPr>
+          <w:lang w:val="en-US"/>
+        </w:rPr>
+        <w:t xml:space="preserve">When you write Lethrinidae or Siganidae or Lutjanidae, which species do you mean? </w:t>
+      </w:r>
+    </w:p>
+    <w:p>
+      <w:pPr>
+        <w:pStyle w:val="Listenabsatz"/>
+        <w:numPr>
+          <w:ilvl w:val="1"/>
+          <w:numId w:val="3"/>
+        </w:numPr>
+        <w:rPr>
+          <w:lang w:val="en-US"/>
+        </w:rPr>
+      </w:pPr>
+      <w:r>
+        <w:rPr>
+          <w:lang w:val="en-US"/>
+        </w:rPr>
+        <w:t>What do the colors indicate?</w:t>
+      </w:r>
+    </w:p>
+    <w:p>
+      <w:pPr>
+        <w:pStyle w:val="Listenabsatz"/>
+        <w:numPr>
+          <w:ilvl w:val="1"/>
+          <w:numId w:val="3"/>
+        </w:numPr>
+        <w:rPr>
+          <w:lang w:val="en-US"/>
+        </w:rPr>
+      </w:pPr>
+      <w:r>
+        <w:rPr>
+          <w:lang w:val="en-US"/>
+        </w:rPr>
+        <w:t xml:space="preserve">Please check the red cells. </w:t>
+      </w:r>
+    </w:p>
+    <w:p>
+      <w:pPr>
+        <w:rPr>
+          <w:lang w:val="en-US"/>
+        </w:rPr>
+      </w:pPr>
+    </w:p>
+    <w:p>
+      <w:pPr>
+        <w:rPr>
+          <w:lang w:val="en-US"/>
+        </w:rPr>
+      </w:pPr>
+    </w:p>
+    <w:p>
+      <w:pPr>
+        <w:rPr>
+          <w:lang w:val="en-US"/>
+        </w:rPr>
+      </w:pPr>
+      <w:proofErr w:type="spellStart"/>
+      <w:r>
+        <w:rPr>
+          <w:lang w:val="en-US"/>
+        </w:rPr>
+        <w:t>Narriman</w:t>
+      </w:r>
+      <w:proofErr w:type="spellEnd"/>
+    </w:p>
+    <w:p>
+      <w:pPr>
+        <w:pStyle w:val="Listenabsatz"/>
+        <w:numPr>
+          <w:ilvl w:val="0"/>
+          <w:numId w:val="4"/>
+        </w:numPr>
+        <w:rPr>
+          <w:lang w:val="en-US"/>
+        </w:rPr>
+      </w:pPr>
+      <w:r>
+        <w:rPr>
+          <w:lang w:val="en-US"/>
+        </w:rPr>
+        <w:t xml:space="preserve">Data A. &amp; B. &amp; C. &amp; D. </w:t>
+      </w:r>
+    </w:p>
+    <w:p>
+      <w:pPr>
+        <w:pStyle w:val="Listenabsatz"/>
+        <w:numPr>
+          <w:ilvl w:val="1"/>
+          <w:numId w:val="4"/>
+        </w:numPr>
+        <w:rPr>
+          <w:lang w:val="en-US"/>
+        </w:rPr>
+      </w:pPr>
+      <w:r>
+        <w:rPr>
+          <w:lang w:val="en-US"/>
+        </w:rPr>
+        <w:t xml:space="preserve">Stick/diving and spear/diving is it with scuba diving? </w:t>
+      </w:r>
+    </w:p>
+    <w:p>
+      <w:pPr>
+        <w:pStyle w:val="Listenabsatz"/>
+        <w:numPr>
+          <w:ilvl w:val="1"/>
+          <w:numId w:val="4"/>
+        </w:numPr>
+        <w:rPr>
+          <w:lang w:val="en-US"/>
+        </w:rPr>
+      </w:pPr>
+      <w:r>
+        <w:rPr>
+          <w:lang w:val="en-US"/>
+        </w:rPr>
+        <w:t>With rich man do you that the rich man owns the gear?</w:t>
+      </w:r>
+    </w:p>
+    <w:p>
+      <w:pPr>
+        <w:pStyle w:val="Listenabsatz"/>
+        <w:numPr>
+          <w:ilvl w:val="1"/>
+          <w:numId w:val="4"/>
+        </w:numPr>
+        <w:rPr>
+          <w:lang w:val="en-US"/>
+        </w:rPr>
+      </w:pPr>
+      <w:r>
+        <w:rPr>
+          <w:lang w:val="en-US"/>
+        </w:rPr>
+        <w:t>With owner you mean he owns the entire equipment, right?</w:t>
+      </w:r>
+    </w:p>
+    <w:p>
+      <w:pPr>
+        <w:pStyle w:val="Listenabsatz"/>
+        <w:numPr>
+          <w:ilvl w:val="1"/>
+          <w:numId w:val="4"/>
+        </w:numPr>
+        <w:rPr>
+          <w:lang w:val="en-US"/>
+        </w:rPr>
+      </w:pPr>
+      <w:r>
+        <w:rPr>
+          <w:lang w:val="en-US"/>
+        </w:rPr>
+        <w:t xml:space="preserve">The last fisher in </w:t>
+      </w:r>
+      <w:proofErr w:type="spellStart"/>
+      <w:r>
+        <w:rPr>
+          <w:lang w:val="en-US"/>
+        </w:rPr>
+        <w:t>Marumbi</w:t>
+      </w:r>
+      <w:proofErr w:type="spellEnd"/>
+      <w:r>
+        <w:rPr>
+          <w:lang w:val="en-US"/>
+        </w:rPr>
+        <w:t xml:space="preserve"> and the last fisher in </w:t>
+      </w:r>
+      <w:proofErr w:type="spellStart"/>
+      <w:r>
+        <w:rPr>
+          <w:lang w:val="en-US"/>
+        </w:rPr>
+        <w:t>Pongwe</w:t>
+      </w:r>
+      <w:proofErr w:type="spellEnd"/>
+      <w:r>
+        <w:rPr>
+          <w:lang w:val="en-US"/>
+        </w:rPr>
+        <w:t xml:space="preserve"> they do not report on individual catches, although they fish alone? </w:t>
+      </w:r>
+    </w:p>
+    <w:p>
+      <w:pPr>
+        <w:pStyle w:val="Listenabsatz"/>
+        <w:numPr>
+          <w:ilvl w:val="1"/>
+          <w:numId w:val="4"/>
+        </w:numPr>
+        <w:rPr>
+          <w:lang w:val="en-US"/>
+        </w:rPr>
+      </w:pPr>
+      <w:r>
+        <w:rPr>
+          <w:lang w:val="en-US"/>
+        </w:rPr>
+        <w:t xml:space="preserve">Is it </w:t>
+      </w:r>
+      <w:proofErr w:type="spellStart"/>
+      <w:r>
+        <w:rPr>
+          <w:lang w:val="en-US"/>
+        </w:rPr>
+        <w:t>floatingline</w:t>
+      </w:r>
+      <w:proofErr w:type="spellEnd"/>
+      <w:r>
+        <w:rPr>
+          <w:lang w:val="en-US"/>
+        </w:rPr>
+        <w:t xml:space="preserve"> or </w:t>
+      </w:r>
+      <w:proofErr w:type="spellStart"/>
+      <w:r>
+        <w:rPr>
+          <w:lang w:val="en-US"/>
+        </w:rPr>
+        <w:t>floatnet</w:t>
+      </w:r>
+      <w:proofErr w:type="spellEnd"/>
+      <w:r>
+        <w:rPr>
+          <w:lang w:val="en-US"/>
+        </w:rPr>
+        <w:t xml:space="preserve">? </w:t>
+      </w:r>
+    </w:p>
+    <w:p>
+      <w:pPr>
+        <w:pStyle w:val="Listenabsatz"/>
+        <w:numPr>
+          <w:ilvl w:val="0"/>
+          <w:numId w:val="4"/>
+        </w:numPr>
+        <w:rPr>
+          <w:lang w:val="en-US"/>
+        </w:rPr>
+      </w:pPr>
+      <w:r>
+        <w:rPr>
+          <w:lang w:val="en-US"/>
+        </w:rPr>
+        <w:t>Data B.4</w:t>
+      </w:r>
+    </w:p>
+    <w:p>
+      <w:pPr>
+        <w:pStyle w:val="Listenabsatz"/>
+        <w:numPr>
+          <w:ilvl w:val="1"/>
+          <w:numId w:val="4"/>
+        </w:numPr>
+        <w:rPr>
+          <w:lang w:val="en-US"/>
+        </w:rPr>
+      </w:pPr>
+      <w:r>
+        <w:rPr>
+          <w:lang w:val="en-US"/>
+        </w:rPr>
+        <w:t xml:space="preserve">Could you please check the cells highlighted? Does it mean that if you did not put any x in the row the species is not fished at all? </w:t>
+      </w:r>
+    </w:p>
+    <w:p>
+      <w:pPr>
+        <w:pStyle w:val="Listenabsatz"/>
+        <w:numPr>
+          <w:ilvl w:val="1"/>
+          <w:numId w:val="4"/>
+        </w:numPr>
+        <w:rPr>
+          <w:lang w:val="en-US"/>
+        </w:rPr>
+      </w:pPr>
+      <w:r>
+        <w:rPr>
+          <w:lang w:val="en-US"/>
+        </w:rPr>
+        <w:t xml:space="preserve">P3 from </w:t>
+      </w:r>
+      <w:proofErr w:type="spellStart"/>
+      <w:r>
+        <w:rPr>
+          <w:lang w:val="en-US"/>
+        </w:rPr>
+        <w:t>Uroa</w:t>
+      </w:r>
+      <w:proofErr w:type="spellEnd"/>
+      <w:r>
+        <w:rPr>
+          <w:lang w:val="en-US"/>
+        </w:rPr>
+        <w:t>: you put trap as gear but in Data A. &amp; B. &amp; C. &amp; D. you say the fisher fish with handline.</w:t>
+      </w:r>
+    </w:p>
+    <w:p>
+      <w:pPr>
+        <w:pStyle w:val="Listenabsatz"/>
+        <w:numPr>
+          <w:ilvl w:val="1"/>
+          <w:numId w:val="4"/>
+        </w:numPr>
+        <w:rPr>
+          <w:lang w:val="en-US"/>
+        </w:rPr>
+      </w:pPr>
+      <w:r>
+        <w:rPr>
+          <w:lang w:val="en-US"/>
+        </w:rPr>
+        <w:t xml:space="preserve"> P11 from </w:t>
+      </w:r>
+      <w:proofErr w:type="spellStart"/>
+      <w:r>
+        <w:rPr>
+          <w:lang w:val="en-US"/>
+        </w:rPr>
+        <w:t>Marumbi</w:t>
+      </w:r>
+      <w:proofErr w:type="spellEnd"/>
+      <w:r>
+        <w:rPr>
+          <w:lang w:val="en-US"/>
+        </w:rPr>
+        <w:t>: you put Fence as gear but in Data A. &amp; B. &amp; C. &amp; D. you say the fisher fish with longline.</w:t>
+      </w:r>
+    </w:p>
+    <w:p>
+      <w:pPr>
+        <w:pStyle w:val="Listenabsatz"/>
+        <w:numPr>
+          <w:ilvl w:val="1"/>
+          <w:numId w:val="4"/>
+        </w:numPr>
+        <w:rPr>
+          <w:lang w:val="en-US"/>
+        </w:rPr>
+      </w:pPr>
+      <w:r>
+        <w:rPr>
+          <w:lang w:val="en-US"/>
+        </w:rPr>
+        <w:t xml:space="preserve">P12 from </w:t>
+      </w:r>
+      <w:proofErr w:type="spellStart"/>
+      <w:r>
+        <w:rPr>
+          <w:lang w:val="en-US"/>
+        </w:rPr>
+        <w:t>Marumbi</w:t>
+      </w:r>
+      <w:proofErr w:type="spellEnd"/>
+      <w:r>
+        <w:rPr>
+          <w:lang w:val="en-US"/>
+        </w:rPr>
+        <w:t>: you put Trap/</w:t>
+      </w:r>
+      <w:proofErr w:type="spellStart"/>
+      <w:r>
+        <w:rPr>
+          <w:lang w:val="en-US"/>
+        </w:rPr>
+        <w:t>Floatnet</w:t>
+      </w:r>
+      <w:proofErr w:type="spellEnd"/>
+      <w:r>
+        <w:rPr>
+          <w:lang w:val="en-US"/>
+        </w:rPr>
+        <w:t xml:space="preserve"> as gear but in Data A. &amp; B. &amp; C. &amp; D. you say the fisher fish with longline. </w:t>
+      </w:r>
+    </w:p>
+    <w:p>
+      <w:pPr>
+        <w:pStyle w:val="Listenabsatz"/>
+        <w:numPr>
+          <w:ilvl w:val="1"/>
+          <w:numId w:val="4"/>
+        </w:numPr>
+        <w:rPr>
+          <w:lang w:val="en-US"/>
+        </w:rPr>
+      </w:pPr>
+      <w:r>
+        <w:rPr>
+          <w:lang w:val="en-US"/>
+        </w:rPr>
+        <w:t xml:space="preserve">P16 from </w:t>
+      </w:r>
+      <w:proofErr w:type="spellStart"/>
+      <w:r>
+        <w:rPr>
+          <w:lang w:val="en-US"/>
+        </w:rPr>
+        <w:t>Pongwe</w:t>
+      </w:r>
+      <w:proofErr w:type="spellEnd"/>
+      <w:r>
+        <w:rPr>
+          <w:lang w:val="en-US"/>
+        </w:rPr>
+        <w:t xml:space="preserve">: you put Handline as gear but in Data A. &amp; B. &amp; C. &amp; D. you say the fisher fish with Trap. </w:t>
+      </w:r>
+    </w:p>
+    <w:p>
+      <w:pPr>
+        <w:pStyle w:val="Listenabsatz"/>
+        <w:numPr>
+          <w:ilvl w:val="1"/>
+          <w:numId w:val="4"/>
+        </w:numPr>
+        <w:rPr>
+          <w:lang w:val="en-US"/>
+        </w:rPr>
+      </w:pPr>
+    </w:p>
+    <w:p>
+      <w:pPr>
+        <w:pStyle w:val="Listenabsatz"/>
+        <w:numPr>
+          <w:ilvl w:val="1"/>
+          <w:numId w:val="4"/>
+        </w:numPr>
+        <w:rPr>
+          <w:lang w:val="en-US"/>
+        </w:rPr>
+      </w:pPr>
+      <w:r>
+        <w:rPr>
+          <w:lang w:val="en-US"/>
+        </w:rPr>
+        <w:t xml:space="preserve">When you </w:t>
+      </w:r>
+      <w:proofErr w:type="gramStart"/>
+      <w:r>
+        <w:rPr>
+          <w:lang w:val="en-US"/>
+        </w:rPr>
+        <w:t>don’t</w:t>
+      </w:r>
+      <w:proofErr w:type="gramEnd"/>
+      <w:r>
+        <w:rPr>
+          <w:lang w:val="en-US"/>
+        </w:rPr>
+        <w:t xml:space="preserve"> write down the gear used to catch the species, does that indicate that the second gear is used to catch the species? </w:t>
+      </w:r>
+    </w:p>
+    <w:p>
+      <w:pPr>
+        <w:pStyle w:val="Listenabsatz"/>
+        <w:numPr>
+          <w:ilvl w:val="0"/>
+          <w:numId w:val="4"/>
+        </w:numPr>
+        <w:rPr>
+          <w:lang w:val="en-US"/>
+        </w:rPr>
+      </w:pPr>
+      <w:r>
+        <w:rPr>
+          <w:lang w:val="en-US"/>
+        </w:rPr>
+        <w:t>Data C3. &amp; C5.</w:t>
+      </w:r>
+    </w:p>
+    <w:p>
+      <w:pPr>
+        <w:pStyle w:val="Listenabsatz"/>
+        <w:numPr>
+          <w:ilvl w:val="1"/>
+          <w:numId w:val="4"/>
+        </w:numPr>
+        <w:rPr>
+          <w:lang w:val="en-US"/>
+        </w:rPr>
+      </w:pPr>
+      <w:r>
+        <w:rPr>
+          <w:lang w:val="en-US"/>
+        </w:rPr>
+        <w:t xml:space="preserve">Please check the gears and units highlighted in red. </w:t>
+      </w:r>
+    </w:p>
+    <w:p>
+      <w:pPr>
+        <w:pStyle w:val="Listenabsatz"/>
+        <w:numPr>
+          <w:ilvl w:val="1"/>
+          <w:numId w:val="4"/>
+        </w:numPr>
+        <w:rPr>
+          <w:lang w:val="fr-FR"/>
+        </w:rPr>
+      </w:pPr>
+      <w:r>
+        <w:rPr>
+          <w:lang w:val="fr-FR"/>
+        </w:rPr>
+        <w:t xml:space="preserve">Lutjanus </w:t>
+      </w:r>
+      <w:proofErr w:type="spellStart"/>
+      <w:r>
+        <w:rPr>
+          <w:lang w:val="fr-FR"/>
+        </w:rPr>
+        <w:t>argumentus</w:t>
+      </w:r>
+      <w:proofErr w:type="spellEnd"/>
+      <w:r>
+        <w:rPr>
+          <w:lang w:val="fr-FR"/>
+        </w:rPr>
+        <w:t xml:space="preserve"> or Lutjanus </w:t>
+      </w:r>
+      <w:proofErr w:type="spellStart"/>
+      <w:r>
+        <w:rPr>
+          <w:lang w:val="fr-FR"/>
+        </w:rPr>
+        <w:t>ar</w:t>
+      </w:r>
+      <w:r>
+        <w:rPr>
+          <w:lang w:val="fr-FR"/>
+        </w:rPr>
+        <w:t>gentimaculatus</w:t>
+      </w:r>
+      <w:proofErr w:type="spellEnd"/>
+      <w:r>
+        <w:rPr>
+          <w:lang w:val="fr-FR"/>
+        </w:rPr>
+        <w:t> ?</w:t>
+      </w:r>
+    </w:p>
+    <w:p>
+      <w:pPr>
+        <w:pStyle w:val="Listenabsatz"/>
+        <w:numPr>
+          <w:ilvl w:val="1"/>
+          <w:numId w:val="4"/>
+        </w:numPr>
+        <w:rPr>
+          <w:lang w:val="en-US"/>
+        </w:rPr>
+      </w:pPr>
+      <w:r>
+        <w:rPr>
+          <w:lang w:val="en-US"/>
+        </w:rPr>
+        <w:t xml:space="preserve">P16 in </w:t>
+      </w:r>
+      <w:proofErr w:type="spellStart"/>
+      <w:r>
+        <w:rPr>
+          <w:lang w:val="en-US"/>
+        </w:rPr>
+        <w:t>Pongwe</w:t>
+      </w:r>
+      <w:proofErr w:type="spellEnd"/>
+      <w:r>
+        <w:rPr>
+          <w:lang w:val="en-US"/>
+        </w:rPr>
+        <w:t>, why twice Labridae and Mullidae?</w:t>
+      </w:r>
+    </w:p>
+    <w:p>
+      <w:pPr>
+        <w:pStyle w:val="Listenabsatz"/>
+        <w:numPr>
+          <w:ilvl w:val="1"/>
+          <w:numId w:val="4"/>
+        </w:numPr>
+        <w:rPr>
+          <w:lang w:val="en-US"/>
+        </w:rPr>
+      </w:pPr>
+      <w:r>
+        <w:rPr>
+          <w:lang w:val="en-US"/>
+        </w:rPr>
+        <w:t xml:space="preserve">P18 in </w:t>
+      </w:r>
+      <w:proofErr w:type="spellStart"/>
+      <w:r>
+        <w:rPr>
+          <w:lang w:val="en-US"/>
+        </w:rPr>
+        <w:t>Pongwe</w:t>
+      </w:r>
+      <w:proofErr w:type="spellEnd"/>
+      <w:r>
+        <w:rPr>
+          <w:lang w:val="en-US"/>
+        </w:rPr>
+        <w:t xml:space="preserve">, why twice </w:t>
+      </w:r>
+      <w:proofErr w:type="spellStart"/>
+      <w:r>
+        <w:rPr>
+          <w:lang w:val="en-US"/>
+        </w:rPr>
+        <w:t>Balistidae</w:t>
+      </w:r>
+      <w:proofErr w:type="spellEnd"/>
+      <w:r>
+        <w:rPr>
+          <w:lang w:val="en-US"/>
+        </w:rPr>
+        <w:t xml:space="preserve">? </w:t>
+      </w:r>
+    </w:p>
+    <w:p>
+      <w:pPr>
+        <w:pStyle w:val="Listenabsatz"/>
+        <w:numPr>
+          <w:ilvl w:val="1"/>
+          <w:numId w:val="4"/>
+        </w:numPr>
+        <w:rPr>
+          <w:lang w:val="en-US"/>
+        </w:rPr>
+      </w:pPr>
+      <w:r>
+        <w:rPr>
+          <w:lang w:val="en-US"/>
+        </w:rPr>
+        <w:t xml:space="preserve">Some species are listed in Data C3. &amp; C5. But are ticked as “not fished” in Data </w:t>
+      </w:r>
+      <w:proofErr w:type="gramStart"/>
+      <w:r>
+        <w:rPr>
+          <w:lang w:val="en-US"/>
+        </w:rPr>
+        <w:t>B4</w:t>
+      </w:r>
+      <w:proofErr w:type="gramEnd"/>
+    </w:p>
+    <w:p>
+      <w:pPr>
+        <w:pStyle w:val="Listenabsatz"/>
+        <w:numPr>
+          <w:ilvl w:val="1"/>
+          <w:numId w:val="4"/>
+        </w:numPr>
+        <w:rPr>
+          <w:lang w:val="en-US"/>
+        </w:rPr>
+      </w:pPr>
+      <w:r>
+        <w:rPr>
+          <w:lang w:val="en-US"/>
+        </w:rPr>
+        <w:t xml:space="preserve">In P6 &amp; P7 please check the unit for octopus in </w:t>
+      </w:r>
+      <w:proofErr w:type="spellStart"/>
+      <w:r>
+        <w:rPr>
+          <w:lang w:val="en-US"/>
+        </w:rPr>
+        <w:t>sasa</w:t>
+      </w:r>
+      <w:proofErr w:type="spellEnd"/>
+      <w:r>
+        <w:rPr>
+          <w:lang w:val="en-US"/>
+        </w:rPr>
+        <w:t xml:space="preserve">, </w:t>
+      </w:r>
+      <w:proofErr w:type="spellStart"/>
+      <w:r>
+        <w:rPr>
+          <w:lang w:val="en-US"/>
+        </w:rPr>
+        <w:t>kati_kati</w:t>
+      </w:r>
+      <w:proofErr w:type="spellEnd"/>
+      <w:r>
+        <w:rPr>
+          <w:lang w:val="en-US"/>
+        </w:rPr>
+        <w:t xml:space="preserve">, and </w:t>
+      </w:r>
+      <w:proofErr w:type="spellStart"/>
+      <w:proofErr w:type="gramStart"/>
+      <w:r>
+        <w:rPr>
+          <w:lang w:val="en-US"/>
+        </w:rPr>
+        <w:t>aliopanza</w:t>
+      </w:r>
+      <w:proofErr w:type="spellEnd"/>
+      <w:proofErr w:type="gramEnd"/>
+    </w:p>
+    <w:p>
+      <w:pPr>
+        <w:pStyle w:val="Listenabsatz"/>
+        <w:numPr>
+          <w:ilvl w:val="1"/>
+          <w:numId w:val="4"/>
+        </w:numPr>
+        <w:rPr>
+          <w:lang w:val="en-US"/>
+        </w:rPr>
+      </w:pPr>
+      <w:r>
+        <w:rPr>
+          <w:lang w:val="en-US"/>
+        </w:rPr>
+        <w:t xml:space="preserve">In P8 please check the unit for Anguilliformes in </w:t>
+      </w:r>
+      <w:proofErr w:type="spellStart"/>
+      <w:r>
+        <w:rPr>
+          <w:lang w:val="en-US"/>
+        </w:rPr>
+        <w:t>sasa</w:t>
+      </w:r>
+      <w:proofErr w:type="spellEnd"/>
+      <w:r>
+        <w:rPr>
+          <w:lang w:val="en-US"/>
+        </w:rPr>
+        <w:t xml:space="preserve">, </w:t>
+      </w:r>
+      <w:proofErr w:type="spellStart"/>
+      <w:r>
+        <w:rPr>
+          <w:lang w:val="en-US"/>
+        </w:rPr>
+        <w:t>kati_kati</w:t>
+      </w:r>
+      <w:proofErr w:type="spellEnd"/>
+      <w:r>
+        <w:rPr>
+          <w:lang w:val="en-US"/>
+        </w:rPr>
+        <w:t xml:space="preserve">, and </w:t>
+      </w:r>
+      <w:proofErr w:type="spellStart"/>
+      <w:proofErr w:type="gramStart"/>
+      <w:r>
+        <w:rPr>
+          <w:lang w:val="en-US"/>
+        </w:rPr>
+        <w:t>aliopanza</w:t>
+      </w:r>
+      <w:proofErr w:type="spellEnd"/>
+      <w:proofErr w:type="gramEnd"/>
+    </w:p>
+    <w:p>
+      <w:pPr>
+        <w:pStyle w:val="Listenabsatz"/>
+        <w:numPr>
+          <w:ilvl w:val="1"/>
+          <w:numId w:val="4"/>
+        </w:numPr>
+        <w:rPr>
+          <w:lang w:val="en-US"/>
+        </w:rPr>
+      </w:pPr>
+      <w:r>
+        <w:rPr>
+          <w:lang w:val="en-US"/>
+        </w:rPr>
+        <w:t xml:space="preserve">In P12 please check the unit for </w:t>
+      </w:r>
+      <w:proofErr w:type="spellStart"/>
+      <w:r>
+        <w:rPr>
+          <w:lang w:val="en-US"/>
+        </w:rPr>
+        <w:t>Lethrinus_mahsena</w:t>
+      </w:r>
+      <w:proofErr w:type="spellEnd"/>
+      <w:r>
+        <w:rPr>
+          <w:lang w:val="en-US"/>
+        </w:rPr>
+        <w:t xml:space="preserve">, Mullidae, and Scaridae, in </w:t>
+      </w:r>
+      <w:proofErr w:type="spellStart"/>
+      <w:r>
+        <w:rPr>
+          <w:lang w:val="en-US"/>
+        </w:rPr>
+        <w:t>sasa</w:t>
+      </w:r>
+      <w:proofErr w:type="spellEnd"/>
+      <w:r>
+        <w:rPr>
+          <w:lang w:val="en-US"/>
+        </w:rPr>
+        <w:t xml:space="preserve">, </w:t>
+      </w:r>
+      <w:proofErr w:type="spellStart"/>
+      <w:r>
+        <w:rPr>
+          <w:lang w:val="en-US"/>
+        </w:rPr>
+        <w:t>kati_kati</w:t>
+      </w:r>
+      <w:proofErr w:type="spellEnd"/>
+      <w:r>
+        <w:rPr>
+          <w:lang w:val="en-US"/>
+        </w:rPr>
+        <w:t xml:space="preserve">, and </w:t>
+      </w:r>
+      <w:proofErr w:type="spellStart"/>
+      <w:proofErr w:type="gramStart"/>
+      <w:r>
+        <w:rPr>
+          <w:lang w:val="en-US"/>
+        </w:rPr>
+        <w:t>aliopanza</w:t>
+      </w:r>
+      <w:proofErr w:type="spellEnd"/>
+      <w:proofErr w:type="gramEnd"/>
+    </w:p>
+    <w:p>
+      <w:pPr>
+        <w:pStyle w:val="Listenabsatz"/>
+        <w:numPr>
+          <w:ilvl w:val="1"/>
+          <w:numId w:val="4"/>
+        </w:numPr>
+        <w:rPr>
+          <w:lang w:val="en-US"/>
+        </w:rPr>
+      </w:pPr>
+      <w:r>
+        <w:rPr>
+          <w:lang w:val="en-US"/>
+        </w:rPr>
+        <w:t>Please check the units in P13</w:t>
+      </w:r>
+    </w:p>
+    <w:p>
+      <w:pPr>
+        <w:pStyle w:val="Listenabsatz"/>
+        <w:numPr>
+          <w:ilvl w:val="1"/>
+          <w:numId w:val="4"/>
+        </w:numPr>
+        <w:rPr>
+          <w:lang w:val="en-US"/>
+        </w:rPr>
+      </w:pPr>
+      <w:r>
+        <w:t xml:space="preserve">Please check if the fisher from </w:t>
+      </w:r>
+      <w:r>
+        <w:t>Chwaka</w:t>
+      </w:r>
+      <w:r>
+        <w:t xml:space="preserve"> P</w:t>
+      </w:r>
+      <w:r>
+        <w:t>6</w:t>
+      </w:r>
+      <w:r>
+        <w:t xml:space="preserve"> and</w:t>
+      </w:r>
+      <w:r>
+        <w:t xml:space="preserve"> P10</w:t>
+      </w:r>
+      <w:r>
+        <w:t xml:space="preserve"> reported to catch more</w:t>
+      </w:r>
+      <w:r>
+        <w:t xml:space="preserve"> Tuna and Octopus </w:t>
+      </w:r>
+      <w:r>
+        <w:t>now than before.</w:t>
+      </w:r>
+    </w:p>
+    <w:p>
+      <w:pPr>
+        <w:rPr>
+          <w:lang w:val="en-US"/>
+        </w:rPr>
+      </w:pPr>
     </w:p>
     <w:sectPr>
       <w:pgSz w:w="11906" w:h="16838"/>
@@ -175,7 +2442,7 @@
         <w:rFonts w:ascii="Symbol" w:hAnsi="Symbol" w:hint="default"/>
       </w:rPr>
     </w:lvl>
-    <w:lvl w:ilvl="1" w:tplc="04070003" w:tentative="1">
+    <w:lvl w:ilvl="1" w:tplc="04070003">
       <w:start w:val="1"/>
       <w:numFmt w:val="bullet"/>
       <w:lvlText w:val="o"/>
@@ -385,11 +2652,243 @@
       </w:rPr>
     </w:lvl>
   </w:abstractNum>
+  <w:abstractNum w:abstractNumId="2" w15:restartNumberingAfterBreak="0">
+    <w:nsid w:val="73944B21"/>
+    <w:multiLevelType w:val="hybridMultilevel"/>
+    <w:tmpl w:val="CABC047C"/>
+    <w:lvl w:ilvl="0" w:tplc="04070001">
+      <w:start w:val="1"/>
+      <w:numFmt w:val="bullet"/>
+      <w:lvlText w:val=""/>
+      <w:lvlJc w:val="left"/>
+      <w:pPr>
+        <w:ind w:left="720" w:hanging="360"/>
+      </w:pPr>
+      <w:rPr>
+        <w:rFonts w:ascii="Symbol" w:hAnsi="Symbol" w:hint="default"/>
+      </w:rPr>
+    </w:lvl>
+    <w:lvl w:ilvl="1" w:tplc="04070003">
+      <w:start w:val="1"/>
+      <w:numFmt w:val="bullet"/>
+      <w:lvlText w:val="o"/>
+      <w:lvlJc w:val="left"/>
+      <w:pPr>
+        <w:ind w:left="1440" w:hanging="360"/>
+      </w:pPr>
+      <w:rPr>
+        <w:rFonts w:ascii="Courier New" w:hAnsi="Courier New" w:cs="Courier New" w:hint="default"/>
+      </w:rPr>
+    </w:lvl>
+    <w:lvl w:ilvl="2" w:tplc="04070005" w:tentative="1">
+      <w:start w:val="1"/>
+      <w:numFmt w:val="bullet"/>
+      <w:lvlText w:val=""/>
+      <w:lvlJc w:val="left"/>
+      <w:pPr>
+        <w:ind w:left="2160" w:hanging="360"/>
+      </w:pPr>
+      <w:rPr>
+        <w:rFonts w:ascii="Wingdings" w:hAnsi="Wingdings" w:hint="default"/>
+      </w:rPr>
+    </w:lvl>
+    <w:lvl w:ilvl="3" w:tplc="04070001" w:tentative="1">
+      <w:start w:val="1"/>
+      <w:numFmt w:val="bullet"/>
+      <w:lvlText w:val=""/>
+      <w:lvlJc w:val="left"/>
+      <w:pPr>
+        <w:ind w:left="2880" w:hanging="360"/>
+      </w:pPr>
+      <w:rPr>
+        <w:rFonts w:ascii="Symbol" w:hAnsi="Symbol" w:hint="default"/>
+      </w:rPr>
+    </w:lvl>
+    <w:lvl w:ilvl="4" w:tplc="04070003" w:tentative="1">
+      <w:start w:val="1"/>
+      <w:numFmt w:val="bullet"/>
+      <w:lvlText w:val="o"/>
+      <w:lvlJc w:val="left"/>
+      <w:pPr>
+        <w:ind w:left="3600" w:hanging="360"/>
+      </w:pPr>
+      <w:rPr>
+        <w:rFonts w:ascii="Courier New" w:hAnsi="Courier New" w:cs="Courier New" w:hint="default"/>
+      </w:rPr>
+    </w:lvl>
+    <w:lvl w:ilvl="5" w:tplc="04070005" w:tentative="1">
+      <w:start w:val="1"/>
+      <w:numFmt w:val="bullet"/>
+      <w:lvlText w:val=""/>
+      <w:lvlJc w:val="left"/>
+      <w:pPr>
+        <w:ind w:left="4320" w:hanging="360"/>
+      </w:pPr>
+      <w:rPr>
+        <w:rFonts w:ascii="Wingdings" w:hAnsi="Wingdings" w:hint="default"/>
+      </w:rPr>
+    </w:lvl>
+    <w:lvl w:ilvl="6" w:tplc="04070001" w:tentative="1">
+      <w:start w:val="1"/>
+      <w:numFmt w:val="bullet"/>
+      <w:lvlText w:val=""/>
+      <w:lvlJc w:val="left"/>
+      <w:pPr>
+        <w:ind w:left="5040" w:hanging="360"/>
+      </w:pPr>
+      <w:rPr>
+        <w:rFonts w:ascii="Symbol" w:hAnsi="Symbol" w:hint="default"/>
+      </w:rPr>
+    </w:lvl>
+    <w:lvl w:ilvl="7" w:tplc="04070003" w:tentative="1">
+      <w:start w:val="1"/>
+      <w:numFmt w:val="bullet"/>
+      <w:lvlText w:val="o"/>
+      <w:lvlJc w:val="left"/>
+      <w:pPr>
+        <w:ind w:left="5760" w:hanging="360"/>
+      </w:pPr>
+      <w:rPr>
+        <w:rFonts w:ascii="Courier New" w:hAnsi="Courier New" w:cs="Courier New" w:hint="default"/>
+      </w:rPr>
+    </w:lvl>
+    <w:lvl w:ilvl="8" w:tplc="04070005" w:tentative="1">
+      <w:start w:val="1"/>
+      <w:numFmt w:val="bullet"/>
+      <w:lvlText w:val=""/>
+      <w:lvlJc w:val="left"/>
+      <w:pPr>
+        <w:ind w:left="6480" w:hanging="360"/>
+      </w:pPr>
+      <w:rPr>
+        <w:rFonts w:ascii="Wingdings" w:hAnsi="Wingdings" w:hint="default"/>
+      </w:rPr>
+    </w:lvl>
+  </w:abstractNum>
+  <w:abstractNum w:abstractNumId="3" w15:restartNumberingAfterBreak="0">
+    <w:nsid w:val="7FF81656"/>
+    <w:multiLevelType w:val="hybridMultilevel"/>
+    <w:tmpl w:val="30EAF67A"/>
+    <w:lvl w:ilvl="0" w:tplc="04070001">
+      <w:start w:val="1"/>
+      <w:numFmt w:val="bullet"/>
+      <w:lvlText w:val=""/>
+      <w:lvlJc w:val="left"/>
+      <w:pPr>
+        <w:ind w:left="720" w:hanging="360"/>
+      </w:pPr>
+      <w:rPr>
+        <w:rFonts w:ascii="Symbol" w:hAnsi="Symbol" w:hint="default"/>
+      </w:rPr>
+    </w:lvl>
+    <w:lvl w:ilvl="1" w:tplc="04070003">
+      <w:start w:val="1"/>
+      <w:numFmt w:val="bullet"/>
+      <w:lvlText w:val="o"/>
+      <w:lvlJc w:val="left"/>
+      <w:pPr>
+        <w:ind w:left="1440" w:hanging="360"/>
+      </w:pPr>
+      <w:rPr>
+        <w:rFonts w:ascii="Courier New" w:hAnsi="Courier New" w:cs="Courier New" w:hint="default"/>
+      </w:rPr>
+    </w:lvl>
+    <w:lvl w:ilvl="2" w:tplc="04070005">
+      <w:start w:val="1"/>
+      <w:numFmt w:val="bullet"/>
+      <w:lvlText w:val=""/>
+      <w:lvlJc w:val="left"/>
+      <w:pPr>
+        <w:ind w:left="2160" w:hanging="360"/>
+      </w:pPr>
+      <w:rPr>
+        <w:rFonts w:ascii="Wingdings" w:hAnsi="Wingdings" w:hint="default"/>
+      </w:rPr>
+    </w:lvl>
+    <w:lvl w:ilvl="3" w:tplc="04070001" w:tentative="1">
+      <w:start w:val="1"/>
+      <w:numFmt w:val="bullet"/>
+      <w:lvlText w:val=""/>
+      <w:lvlJc w:val="left"/>
+      <w:pPr>
+        <w:ind w:left="2880" w:hanging="360"/>
+      </w:pPr>
+      <w:rPr>
+        <w:rFonts w:ascii="Symbol" w:hAnsi="Symbol" w:hint="default"/>
+      </w:rPr>
+    </w:lvl>
+    <w:lvl w:ilvl="4" w:tplc="04070003" w:tentative="1">
+      <w:start w:val="1"/>
+      <w:numFmt w:val="bullet"/>
+      <w:lvlText w:val="o"/>
+      <w:lvlJc w:val="left"/>
+      <w:pPr>
+        <w:ind w:left="3600" w:hanging="360"/>
+      </w:pPr>
+      <w:rPr>
+        <w:rFonts w:ascii="Courier New" w:hAnsi="Courier New" w:cs="Courier New" w:hint="default"/>
+      </w:rPr>
+    </w:lvl>
+    <w:lvl w:ilvl="5" w:tplc="04070005" w:tentative="1">
+      <w:start w:val="1"/>
+      <w:numFmt w:val="bullet"/>
+      <w:lvlText w:val=""/>
+      <w:lvlJc w:val="left"/>
+      <w:pPr>
+        <w:ind w:left="4320" w:hanging="360"/>
+      </w:pPr>
+      <w:rPr>
+        <w:rFonts w:ascii="Wingdings" w:hAnsi="Wingdings" w:hint="default"/>
+      </w:rPr>
+    </w:lvl>
+    <w:lvl w:ilvl="6" w:tplc="04070001" w:tentative="1">
+      <w:start w:val="1"/>
+      <w:numFmt w:val="bullet"/>
+      <w:lvlText w:val=""/>
+      <w:lvlJc w:val="left"/>
+      <w:pPr>
+        <w:ind w:left="5040" w:hanging="360"/>
+      </w:pPr>
+      <w:rPr>
+        <w:rFonts w:ascii="Symbol" w:hAnsi="Symbol" w:hint="default"/>
+      </w:rPr>
+    </w:lvl>
+    <w:lvl w:ilvl="7" w:tplc="04070003" w:tentative="1">
+      <w:start w:val="1"/>
+      <w:numFmt w:val="bullet"/>
+      <w:lvlText w:val="o"/>
+      <w:lvlJc w:val="left"/>
+      <w:pPr>
+        <w:ind w:left="5760" w:hanging="360"/>
+      </w:pPr>
+      <w:rPr>
+        <w:rFonts w:ascii="Courier New" w:hAnsi="Courier New" w:cs="Courier New" w:hint="default"/>
+      </w:rPr>
+    </w:lvl>
+    <w:lvl w:ilvl="8" w:tplc="04070005" w:tentative="1">
+      <w:start w:val="1"/>
+      <w:numFmt w:val="bullet"/>
+      <w:lvlText w:val=""/>
+      <w:lvlJc w:val="left"/>
+      <w:pPr>
+        <w:ind w:left="6480" w:hanging="360"/>
+      </w:pPr>
+      <w:rPr>
+        <w:rFonts w:ascii="Wingdings" w:hAnsi="Wingdings" w:hint="default"/>
+      </w:rPr>
+    </w:lvl>
+  </w:abstractNum>
   <w:num w:numId="1">
     <w:abstractNumId w:val="1"/>
   </w:num>
   <w:num w:numId="2">
     <w:abstractNumId w:val="0"/>
+  </w:num>
+  <w:num w:numId="3">
+    <w:abstractNumId w:val="3"/>
+  </w:num>
+  <w:num w:numId="4">
+    <w:abstractNumId w:val="2"/>
   </w:num>
 </w:numbering>
 </file>

</xml_diff>